<commit_message>
Added important Cover Page
</commit_message>
<xml_diff>
--- a/Lawan_Muhktar_5894/LAWAN 1-3 CORRECTIONS-1.docx
+++ b/Lawan_Muhktar_5894/LAWAN 1-3 CORRECTIONS-1.docx
@@ -366,16 +366,7 @@
           <w:sz w:val="24"/>
           <w:szCs w:val="24"/>
         </w:rPr>
-        <w:t>December</w:t>
-      </w:r>
-      <w:r>
-        <w:rPr>
-          <w:rFonts w:ascii="Times New Roman" w:hAnsi="Times New Roman" w:cs="Times New Roman"/>
-          <w:b/>
-          <w:sz w:val="24"/>
-          <w:szCs w:val="24"/>
-        </w:rPr>
-        <w:t>, 2023</w:t>
+        <w:t>December, 2023</w:t>
       </w:r>
     </w:p>
     <w:p>
@@ -445,7 +436,6 @@
         <w:t xml:space="preserve"> research for the award of </w:t>
       </w:r>
       <w:proofErr w:type="spellStart"/>
-      <w:proofErr w:type="gramStart"/>
       <w:r>
         <w:rPr>
           <w:rFonts w:ascii="Times New Roman" w:hAnsi="Times New Roman" w:cs="Times New Roman"/>
@@ -471,7 +461,6 @@
         <w:t>Sc</w:t>
       </w:r>
       <w:proofErr w:type="spellEnd"/>
-      <w:proofErr w:type="gramEnd"/>
       <w:r>
         <w:rPr>
           <w:rFonts w:ascii="Times New Roman" w:hAnsi="Times New Roman" w:cs="Times New Roman"/>
@@ -597,7 +586,34 @@
           <w:szCs w:val="24"/>
         </w:rPr>
         <w:tab/>
-      </w:r>
+        <w:t>Date</w:t>
+      </w:r>
+    </w:p>
+    <w:p>
+      <w:pPr>
+        <w:rPr>
+          <w:rFonts w:asciiTheme="majorBidi" w:hAnsiTheme="majorBidi" w:cstheme="majorBidi"/>
+          <w:sz w:val="24"/>
+          <w:szCs w:val="24"/>
+        </w:rPr>
+      </w:pPr>
+      <w:r>
+        <w:rPr>
+          <w:rFonts w:asciiTheme="majorBidi" w:hAnsiTheme="majorBidi" w:cstheme="majorBidi"/>
+          <w:sz w:val="24"/>
+          <w:szCs w:val="24"/>
+        </w:rPr>
+        <w:t>BU/21C/IT/5894</w:t>
+      </w:r>
+    </w:p>
+    <w:p>
+      <w:pPr>
+        <w:rPr>
+          <w:rFonts w:ascii="Times New Roman" w:hAnsi="Times New Roman" w:cs="Times New Roman"/>
+          <w:sz w:val="24"/>
+          <w:szCs w:val="24"/>
+        </w:rPr>
+      </w:pPr>
       <w:r>
         <w:rPr>
           <w:rFonts w:ascii="Times New Roman" w:hAnsi="Times New Roman" w:cs="Times New Roman"/>
@@ -613,58 +629,7 @@
           <w:szCs w:val="24"/>
         </w:rPr>
         <w:tab/>
-        <w:t>Date</w:t>
-      </w:r>
-    </w:p>
-    <w:p>
-      <w:pPr>
-        <w:rPr>
-          <w:rFonts w:asciiTheme="majorBidi" w:hAnsiTheme="majorBidi" w:cstheme="majorBidi"/>
-          <w:sz w:val="24"/>
-          <w:szCs w:val="24"/>
-        </w:rPr>
-      </w:pPr>
-      <w:r>
-        <w:rPr>
-          <w:rFonts w:asciiTheme="majorBidi" w:hAnsiTheme="majorBidi" w:cstheme="majorBidi"/>
-          <w:sz w:val="24"/>
-          <w:szCs w:val="24"/>
-        </w:rPr>
-        <w:t>BU/</w:t>
-      </w:r>
-      <w:r>
-        <w:rPr>
-          <w:rFonts w:asciiTheme="majorBidi" w:hAnsiTheme="majorBidi" w:cstheme="majorBidi"/>
-          <w:sz w:val="24"/>
-          <w:szCs w:val="24"/>
-        </w:rPr>
-        <w:t>21C</w:t>
-      </w:r>
-      <w:r>
-        <w:rPr>
-          <w:rFonts w:asciiTheme="majorBidi" w:hAnsiTheme="majorBidi" w:cstheme="majorBidi"/>
-          <w:sz w:val="24"/>
-          <w:szCs w:val="24"/>
-        </w:rPr>
-        <w:t>/IT/</w:t>
-      </w:r>
-      <w:r>
-        <w:rPr>
-          <w:rFonts w:asciiTheme="majorBidi" w:hAnsiTheme="majorBidi" w:cstheme="majorBidi"/>
-          <w:sz w:val="24"/>
-          <w:szCs w:val="24"/>
-        </w:rPr>
-        <w:t>5894</w:t>
-      </w:r>
-    </w:p>
-    <w:p>
-      <w:pPr>
-        <w:rPr>
-          <w:rFonts w:ascii="Times New Roman" w:hAnsi="Times New Roman" w:cs="Times New Roman"/>
-          <w:sz w:val="24"/>
-          <w:szCs w:val="24"/>
-        </w:rPr>
-      </w:pPr>
+      </w:r>
       <w:r>
         <w:rPr>
           <w:rFonts w:ascii="Times New Roman" w:hAnsi="Times New Roman" w:cs="Times New Roman"/>
@@ -673,9 +638,112 @@
         </w:rPr>
         <w:tab/>
       </w:r>
-      <w:r>
-        <w:rPr>
-          <w:rFonts w:ascii="Times New Roman" w:hAnsi="Times New Roman" w:cs="Times New Roman"/>
+    </w:p>
+    <w:p>
+      <w:pPr>
+        <w:rPr>
+          <w:rFonts w:ascii="Times New Roman" w:hAnsi="Times New Roman" w:cs="Times New Roman"/>
+          <w:sz w:val="24"/>
+          <w:szCs w:val="24"/>
+        </w:rPr>
+      </w:pPr>
+    </w:p>
+    <w:p>
+      <w:pPr>
+        <w:rPr>
+          <w:rFonts w:ascii="Times New Roman" w:hAnsi="Times New Roman" w:cs="Times New Roman"/>
+          <w:sz w:val="24"/>
+          <w:szCs w:val="24"/>
+        </w:rPr>
+      </w:pPr>
+    </w:p>
+    <w:p>
+      <w:pPr>
+        <w:rPr>
+          <w:rFonts w:ascii="Times New Roman" w:hAnsi="Times New Roman" w:cs="Times New Roman"/>
+          <w:sz w:val="24"/>
+          <w:szCs w:val="24"/>
+        </w:rPr>
+      </w:pPr>
+    </w:p>
+    <w:p>
+      <w:pPr>
+        <w:rPr>
+          <w:rFonts w:ascii="Times New Roman" w:hAnsi="Times New Roman" w:cs="Times New Roman"/>
+          <w:sz w:val="24"/>
+          <w:szCs w:val="24"/>
+        </w:rPr>
+      </w:pPr>
+    </w:p>
+    <w:p>
+      <w:pPr>
+        <w:rPr>
+          <w:rFonts w:ascii="Times New Roman" w:hAnsi="Times New Roman" w:cs="Times New Roman"/>
+          <w:b/>
+          <w:bCs/>
+          <w:sz w:val="24"/>
+          <w:szCs w:val="24"/>
+        </w:rPr>
+      </w:pPr>
+      <w:r>
+        <w:rPr>
+          <w:rFonts w:ascii="Times New Roman" w:hAnsi="Times New Roman" w:cs="Times New Roman"/>
+          <w:b/>
+          <w:bCs/>
+          <w:sz w:val="24"/>
+          <w:szCs w:val="24"/>
+        </w:rPr>
+        <w:t>APPROVED BY</w:t>
+      </w:r>
+    </w:p>
+    <w:p>
+      <w:pPr>
+        <w:rPr>
+          <w:rFonts w:ascii="Times New Roman" w:hAnsi="Times New Roman" w:cs="Times New Roman"/>
+          <w:sz w:val="24"/>
+          <w:szCs w:val="24"/>
+        </w:rPr>
+      </w:pPr>
+      <w:r>
+        <w:rPr>
+          <w:rFonts w:ascii="Times New Roman" w:hAnsi="Times New Roman" w:cs="Times New Roman"/>
+          <w:sz w:val="24"/>
+          <w:szCs w:val="24"/>
+        </w:rPr>
+        <w:t xml:space="preserve">                                                                                                  </w:t>
+      </w:r>
+      <w:r>
+        <w:rPr>
+          <w:rFonts w:ascii="Times New Roman" w:hAnsi="Times New Roman" w:cs="Times New Roman"/>
+        </w:rPr>
+        <w:t>_____________________</w:t>
+      </w:r>
+    </w:p>
+    <w:p>
+      <w:pPr>
+        <w:ind w:left="2160" w:firstLine="720"/>
+        <w:jc w:val="center"/>
+        <w:rPr>
+          <w:rFonts w:ascii="Times New Roman" w:hAnsi="Times New Roman" w:cs="Times New Roman"/>
+          <w:sz w:val="24"/>
+          <w:szCs w:val="24"/>
+        </w:rPr>
+      </w:pPr>
+      <w:r>
+        <w:rPr>
+          <w:rFonts w:ascii="Times New Roman" w:hAnsi="Times New Roman" w:cs="Times New Roman"/>
+          <w:b/>
+          <w:bCs/>
+          <w:sz w:val="24"/>
+          <w:szCs w:val="24"/>
+        </w:rPr>
+        <w:t xml:space="preserve">  </w:t>
+      </w:r>
+      <w:r>
+        <w:rPr>
+          <w:rFonts w:ascii="Times New Roman" w:hAnsi="Times New Roman" w:cs="Times New Roman"/>
+          <w:b/>
+          <w:bCs/>
           <w:sz w:val="24"/>
           <w:szCs w:val="24"/>
         </w:rPr>
@@ -684,50 +752,15 @@
       <w:r>
         <w:rPr>
           <w:rFonts w:ascii="Times New Roman" w:hAnsi="Times New Roman" w:cs="Times New Roman"/>
+          <w:b/>
+          <w:bCs/>
           <w:sz w:val="24"/>
           <w:szCs w:val="24"/>
         </w:rPr>
         <w:tab/>
-      </w:r>
-    </w:p>
-    <w:p>
-      <w:pPr>
-        <w:rPr>
-          <w:rFonts w:ascii="Times New Roman" w:hAnsi="Times New Roman" w:cs="Times New Roman"/>
-          <w:sz w:val="24"/>
-          <w:szCs w:val="24"/>
-        </w:rPr>
-      </w:pPr>
-    </w:p>
-    <w:p>
-      <w:pPr>
-        <w:rPr>
-          <w:rFonts w:ascii="Times New Roman" w:hAnsi="Times New Roman" w:cs="Times New Roman"/>
-          <w:sz w:val="24"/>
-          <w:szCs w:val="24"/>
-        </w:rPr>
-      </w:pPr>
-    </w:p>
-    <w:p>
-      <w:pPr>
-        <w:rPr>
-          <w:rFonts w:ascii="Times New Roman" w:hAnsi="Times New Roman" w:cs="Times New Roman"/>
-          <w:sz w:val="24"/>
-          <w:szCs w:val="24"/>
-        </w:rPr>
-      </w:pPr>
-    </w:p>
-    <w:p>
-      <w:pPr>
-        <w:rPr>
-          <w:rFonts w:ascii="Times New Roman" w:hAnsi="Times New Roman" w:cs="Times New Roman"/>
-          <w:sz w:val="24"/>
-          <w:szCs w:val="24"/>
-        </w:rPr>
-      </w:pPr>
-    </w:p>
-    <w:p>
-      <w:pPr>
+        <w:t xml:space="preserve">  </w:t>
+      </w:r>
+      <w:r>
         <w:rPr>
           <w:rFonts w:ascii="Times New Roman" w:hAnsi="Times New Roman" w:cs="Times New Roman"/>
           <w:b/>
@@ -735,7 +768,8 @@
           <w:sz w:val="24"/>
           <w:szCs w:val="24"/>
         </w:rPr>
-      </w:pPr>
+        <w:t>H</w:t>
+      </w:r>
       <w:r>
         <w:rPr>
           <w:rFonts w:ascii="Times New Roman" w:hAnsi="Times New Roman" w:cs="Times New Roman"/>
@@ -744,41 +778,7 @@
           <w:sz w:val="24"/>
           <w:szCs w:val="24"/>
         </w:rPr>
-        <w:t>APPROVED BY</w:t>
-      </w:r>
-    </w:p>
-    <w:p>
-      <w:pPr>
-        <w:rPr>
-          <w:rFonts w:ascii="Times New Roman" w:hAnsi="Times New Roman" w:cs="Times New Roman"/>
-          <w:sz w:val="24"/>
-          <w:szCs w:val="24"/>
-        </w:rPr>
-      </w:pPr>
-      <w:r>
-        <w:rPr>
-          <w:rFonts w:ascii="Times New Roman" w:hAnsi="Times New Roman" w:cs="Times New Roman"/>
-          <w:sz w:val="24"/>
-          <w:szCs w:val="24"/>
-        </w:rPr>
-        <w:t xml:space="preserve">                                                                                                  ………………..</w:t>
-      </w:r>
-    </w:p>
-    <w:p>
-      <w:pPr>
-        <w:rPr>
-          <w:rFonts w:ascii="Times New Roman" w:hAnsi="Times New Roman" w:cs="Times New Roman"/>
-          <w:sz w:val="24"/>
-          <w:szCs w:val="24"/>
-        </w:rPr>
-      </w:pPr>
-      <w:r>
-        <w:rPr>
-          <w:rFonts w:ascii="Times New Roman" w:hAnsi="Times New Roman" w:cs="Times New Roman"/>
-          <w:sz w:val="24"/>
-          <w:szCs w:val="24"/>
-        </w:rPr>
-        <w:t xml:space="preserve">Dept. of Computer Science                                                              </w:t>
+        <w:t xml:space="preserve">ead of </w:t>
       </w:r>
       <w:r>
         <w:rPr>
@@ -788,7 +788,35 @@
           <w:sz w:val="24"/>
           <w:szCs w:val="24"/>
         </w:rPr>
-        <w:t>H.O.D</w:t>
+        <w:t>D</w:t>
+      </w:r>
+      <w:r>
+        <w:rPr>
+          <w:rFonts w:ascii="Times New Roman" w:hAnsi="Times New Roman" w:cs="Times New Roman"/>
+          <w:b/>
+          <w:bCs/>
+          <w:sz w:val="24"/>
+          <w:szCs w:val="24"/>
+        </w:rPr>
+        <w:t>epartment,</w:t>
+      </w:r>
+    </w:p>
+    <w:p>
+      <w:pPr>
+        <w:ind w:left="5040" w:firstLine="720"/>
+        <w:rPr>
+          <w:rFonts w:ascii="Times New Roman" w:hAnsi="Times New Roman" w:cs="Times New Roman"/>
+          <w:sz w:val="24"/>
+          <w:szCs w:val="24"/>
+        </w:rPr>
+      </w:pPr>
+      <w:r>
+        <w:rPr>
+          <w:rFonts w:ascii="Times New Roman" w:hAnsi="Times New Roman" w:cs="Times New Roman"/>
+          <w:sz w:val="24"/>
+          <w:szCs w:val="24"/>
+        </w:rPr>
+        <w:t xml:space="preserve"> Department of Computer Science                                                              </w:t>
       </w:r>
     </w:p>
     <w:p>
@@ -928,7 +956,47 @@
           <w:sz w:val="24"/>
           <w:szCs w:val="24"/>
         </w:rPr>
-        <w:t xml:space="preserve">-learning system (a case study of department of computer science, nuhu bamalli polytechnic, </w:t>
+        <w:t xml:space="preserve">-learning system (a case study of department of computer science, </w:t>
+      </w:r>
+      <w:proofErr w:type="spellStart"/>
+      <w:r>
+        <w:rPr>
+          <w:rFonts w:ascii="Times New Roman" w:hAnsi="Times New Roman" w:cs="Times New Roman"/>
+          <w:bCs/>
+          <w:sz w:val="24"/>
+          <w:szCs w:val="24"/>
+        </w:rPr>
+        <w:t>nuhu</w:t>
+      </w:r>
+      <w:proofErr w:type="spellEnd"/>
+      <w:r>
+        <w:rPr>
+          <w:rFonts w:ascii="Times New Roman" w:hAnsi="Times New Roman" w:cs="Times New Roman"/>
+          <w:bCs/>
+          <w:sz w:val="24"/>
+          <w:szCs w:val="24"/>
+        </w:rPr>
+        <w:t xml:space="preserve"> </w:t>
+      </w:r>
+      <w:proofErr w:type="spellStart"/>
+      <w:r>
+        <w:rPr>
+          <w:rFonts w:ascii="Times New Roman" w:hAnsi="Times New Roman" w:cs="Times New Roman"/>
+          <w:bCs/>
+          <w:sz w:val="24"/>
+          <w:szCs w:val="24"/>
+        </w:rPr>
+        <w:t>bamalli</w:t>
+      </w:r>
+      <w:proofErr w:type="spellEnd"/>
+      <w:r>
+        <w:rPr>
+          <w:rFonts w:ascii="Times New Roman" w:hAnsi="Times New Roman" w:cs="Times New Roman"/>
+          <w:bCs/>
+          <w:sz w:val="24"/>
+          <w:szCs w:val="24"/>
+        </w:rPr>
+        <w:t xml:space="preserve"> polytechnic, </w:t>
       </w:r>
       <w:proofErr w:type="spellStart"/>
       <w:r>
@@ -1381,7 +1449,6 @@
         </w:rPr>
         <w:tab/>
       </w:r>
-      <w:proofErr w:type="gramStart"/>
       <w:r>
         <w:rPr>
           <w:rFonts w:ascii="Times New Roman" w:hAnsi="Times New Roman" w:cs="Times New Roman"/>
@@ -1391,7 +1458,6 @@
         <w:tab/>
         <w:t xml:space="preserve">  Date</w:t>
       </w:r>
-      <w:proofErr w:type="gramEnd"/>
     </w:p>
     <w:p>
       <w:pPr>
@@ -1467,7 +1533,6 @@
         </w:rPr>
         <w:t xml:space="preserve">                                                                                            </w:t>
       </w:r>
-      <w:proofErr w:type="gramStart"/>
       <w:r>
         <w:rPr>
           <w:rFonts w:ascii="Times New Roman" w:hAnsi="Times New Roman" w:cs="Times New Roman"/>
@@ -1477,7 +1542,6 @@
         <w:tab/>
         <w:t xml:space="preserve">  Date</w:t>
       </w:r>
-      <w:proofErr w:type="gramEnd"/>
     </w:p>
     <w:p>
       <w:pPr>
@@ -1616,18 +1680,8 @@
           <w:sz w:val="24"/>
           <w:szCs w:val="24"/>
         </w:rPr>
-        <w:t xml:space="preserve"> Davou </w:t>
-      </w:r>
-      <w:proofErr w:type="spellStart"/>
-      <w:r>
-        <w:rPr>
-          <w:rFonts w:ascii="Times New Roman" w:hAnsi="Times New Roman" w:cs="Times New Roman"/>
-          <w:sz w:val="24"/>
-          <w:szCs w:val="24"/>
-        </w:rPr>
-        <w:t>Nyap</w:t>
-      </w:r>
-      <w:proofErr w:type="spellEnd"/>
+        <w:t xml:space="preserve"> Davou Nyap</w:t>
+      </w:r>
       <w:r>
         <w:rPr>
           <w:rFonts w:ascii="Times New Roman" w:hAnsi="Times New Roman" w:cs="Times New Roman"/>
@@ -4289,25 +4343,7 @@
           <w:sz w:val="24"/>
           <w:szCs w:val="24"/>
         </w:rPr>
-        <w:t xml:space="preserve"> (2012) developed a modular LMS architecture consisting of user management, content management, assessment management, and collaboration modules. This separation of concerns promotes reusability, flexibility, and interoperability. They implemented the system using an </w:t>
-      </w:r>
-      <w:proofErr w:type="gramStart"/>
-      <w:r>
-        <w:rPr>
-          <w:rFonts w:ascii="Times New Roman" w:eastAsia="Times New Roman" w:hAnsi="Times New Roman" w:cs="Times New Roman"/>
-          <w:sz w:val="24"/>
-          <w:szCs w:val="24"/>
-        </w:rPr>
-        <w:t>open source</w:t>
-      </w:r>
-      <w:proofErr w:type="gramEnd"/>
-      <w:r>
-        <w:rPr>
-          <w:rFonts w:ascii="Times New Roman" w:eastAsia="Times New Roman" w:hAnsi="Times New Roman" w:cs="Times New Roman"/>
-          <w:sz w:val="24"/>
-          <w:szCs w:val="24"/>
-        </w:rPr>
-        <w:t xml:space="preserve"> stack of MySQL, Apache, PHP and jQuery.</w:t>
+        <w:t xml:space="preserve"> (2012) developed a modular LMS architecture consisting of user management, content management, assessment management, and collaboration modules. This separation of concerns promotes reusability, flexibility, and interoperability. They implemented the system using an open source stack of MySQL, Apache, PHP and jQuery.</w:t>
       </w:r>
     </w:p>
     <w:p>
@@ -4363,25 +4399,7 @@
           <w:sz w:val="24"/>
           <w:szCs w:val="24"/>
         </w:rPr>
-        <w:t xml:space="preserve"> (2014) developed an </w:t>
-      </w:r>
-      <w:proofErr w:type="gramStart"/>
-      <w:r>
-        <w:rPr>
-          <w:rFonts w:ascii="Times New Roman" w:eastAsia="Times New Roman" w:hAnsi="Times New Roman" w:cs="Times New Roman"/>
-          <w:sz w:val="24"/>
-          <w:szCs w:val="24"/>
-        </w:rPr>
-        <w:t>open source</w:t>
-      </w:r>
-      <w:proofErr w:type="gramEnd"/>
-      <w:r>
-        <w:rPr>
-          <w:rFonts w:ascii="Times New Roman" w:eastAsia="Times New Roman" w:hAnsi="Times New Roman" w:cs="Times New Roman"/>
-          <w:sz w:val="24"/>
-          <w:szCs w:val="24"/>
-        </w:rPr>
-        <w:t xml:space="preserve"> Moodle based LMS for a computer science department. They customized Moodle with added functionality for course authoring, plagiarism checking, animations, social tools, badges, and tablets support. Their user studies found improved engagement and learning outcomes.</w:t>
+        <w:t xml:space="preserve"> (2014) developed an open source Moodle based LMS for a computer science department. They customized Moodle with added functionality for course authoring, plagiarism checking, animations, social tools, badges, and tablets support. Their user studies found improved engagement and learning outcomes.</w:t>
       </w:r>
     </w:p>
     <w:p>
@@ -4589,25 +4607,7 @@
           <w:sz w:val="24"/>
           <w:szCs w:val="24"/>
         </w:rPr>
-        <w:t xml:space="preserve">Brown et al. (2020) </w:t>
-      </w:r>
-      <w:proofErr w:type="gramStart"/>
-      <w:r>
-        <w:rPr>
-          <w:rFonts w:ascii="Times New Roman" w:eastAsia="Times New Roman" w:hAnsi="Times New Roman" w:cs="Times New Roman"/>
-          <w:sz w:val="24"/>
-          <w:szCs w:val="24"/>
-        </w:rPr>
-        <w:t>propose</w:t>
-      </w:r>
-      <w:proofErr w:type="gramEnd"/>
-      <w:r>
-        <w:rPr>
-          <w:rFonts w:ascii="Times New Roman" w:eastAsia="Times New Roman" w:hAnsi="Times New Roman" w:cs="Times New Roman"/>
-          <w:sz w:val="24"/>
-          <w:szCs w:val="24"/>
-        </w:rPr>
-        <w:t xml:space="preserve"> a modular framework for developing customizable e-learning platforms. Their approach separates the system into core functional modules like course authoring, </w:t>
+        <w:t xml:space="preserve">Brown et al. (2020) propose a modular framework for developing customizable e-learning platforms. Their approach separates the system into core functional modules like course authoring, </w:t>
       </w:r>
       <w:r>
         <w:rPr>
@@ -4710,25 +4710,7 @@
           <w:sz w:val="24"/>
           <w:szCs w:val="24"/>
         </w:rPr>
-        <w:t xml:space="preserve">Sun et al. (2008) </w:t>
-      </w:r>
-      <w:proofErr w:type="gramStart"/>
-      <w:r>
-        <w:rPr>
-          <w:rFonts w:ascii="Times New Roman" w:eastAsia="Times New Roman" w:hAnsi="Times New Roman" w:cs="Times New Roman"/>
-          <w:sz w:val="24"/>
-          <w:szCs w:val="24"/>
-        </w:rPr>
-        <w:t>propose</w:t>
-      </w:r>
-      <w:proofErr w:type="gramEnd"/>
-      <w:r>
-        <w:rPr>
-          <w:rFonts w:ascii="Times New Roman" w:eastAsia="Times New Roman" w:hAnsi="Times New Roman" w:cs="Times New Roman"/>
-          <w:sz w:val="24"/>
-          <w:szCs w:val="24"/>
-        </w:rPr>
-        <w:t xml:space="preserve"> a framework for e-learning systems development consisting of analysis, design, development, implementation, and evaluation phases. They highlight the importance of needs analysis, instructional design aligned with learning objectives, usability testing, and post-implementation reviews. Their agile, iterative approach allows for continuous improvement.</w:t>
+        <w:t>Sun et al. (2008) propose a framework for e-learning systems development consisting of analysis, design, development, implementation, and evaluation phases. They highlight the importance of needs analysis, instructional design aligned with learning objectives, usability testing, and post-implementation reviews. Their agile, iterative approach allows for continuous improvement.</w:t>
       </w:r>
     </w:p>
     <w:p>
@@ -4824,25 +4806,7 @@
           <w:sz w:val="24"/>
           <w:szCs w:val="24"/>
         </w:rPr>
-        <w:t xml:space="preserve">Turning to assessment, Kim et al. (2019) </w:t>
-      </w:r>
-      <w:proofErr w:type="gramStart"/>
-      <w:r>
-        <w:rPr>
-          <w:rFonts w:ascii="Times New Roman" w:eastAsia="Times New Roman" w:hAnsi="Times New Roman" w:cs="Times New Roman"/>
-          <w:sz w:val="24"/>
-          <w:szCs w:val="24"/>
-        </w:rPr>
-        <w:t>explore</w:t>
-      </w:r>
-      <w:proofErr w:type="gramEnd"/>
-      <w:r>
-        <w:rPr>
-          <w:rFonts w:ascii="Times New Roman" w:eastAsia="Times New Roman" w:hAnsi="Times New Roman" w:cs="Times New Roman"/>
-          <w:sz w:val="24"/>
-          <w:szCs w:val="24"/>
-        </w:rPr>
-        <w:t xml:space="preserve"> methods for improving plagiarism detection in e-learning environments. Their system combines natural language processing with metadata analysis to identify copied work with high accuracy. This could significantly enhance the integrity of online assessments, though implications for academic honesty versus privacy remain open questions.</w:t>
+        <w:t>Turning to assessment, Kim et al. (2019) explore methods for improving plagiarism detection in e-learning environments. Their system combines natural language processing with metadata analysis to identify copied work with high accuracy. This could significantly enhance the integrity of online assessments, though implications for academic honesty versus privacy remain open questions.</w:t>
       </w:r>
     </w:p>
     <w:p>
@@ -5480,27 +5444,7 @@
                 <w:sz w:val="24"/>
                 <w:szCs w:val="24"/>
               </w:rPr>
-              <w:t xml:space="preserve">Modular LMS architecture with user management, content management, assessment management, and collaboration modules. Implemented using </w:t>
-            </w:r>
-            <w:proofErr w:type="gramStart"/>
-            <w:r>
-              <w:rPr>
-                <w:rFonts w:ascii="Times New Roman" w:eastAsia="Times New Roman" w:hAnsi="Times New Roman" w:cs="Times New Roman"/>
-                <w:color w:val="1C1917"/>
-                <w:sz w:val="24"/>
-                <w:szCs w:val="24"/>
-              </w:rPr>
-              <w:t>open source</w:t>
-            </w:r>
-            <w:proofErr w:type="gramEnd"/>
-            <w:r>
-              <w:rPr>
-                <w:rFonts w:ascii="Times New Roman" w:eastAsia="Times New Roman" w:hAnsi="Times New Roman" w:cs="Times New Roman"/>
-                <w:color w:val="1C1917"/>
-                <w:sz w:val="24"/>
-                <w:szCs w:val="24"/>
-              </w:rPr>
-              <w:t xml:space="preserve"> stack (MySQL, Apache, PHP, jQuery).</w:t>
+              <w:t>Modular LMS architecture with user management, content management, assessment management, and collaboration modules. Implemented using open source stack (MySQL, Apache, PHP, jQuery).</w:t>
             </w:r>
           </w:p>
         </w:tc>
@@ -5725,27 +5669,7 @@
                 <w:sz w:val="24"/>
                 <w:szCs w:val="24"/>
               </w:rPr>
-              <w:t xml:space="preserve">Customized </w:t>
-            </w:r>
-            <w:proofErr w:type="gramStart"/>
-            <w:r>
-              <w:rPr>
-                <w:rFonts w:ascii="Times New Roman" w:eastAsia="Times New Roman" w:hAnsi="Times New Roman" w:cs="Times New Roman"/>
-                <w:color w:val="1C1917"/>
-                <w:sz w:val="24"/>
-                <w:szCs w:val="24"/>
-              </w:rPr>
-              <w:t>open source</w:t>
-            </w:r>
-            <w:proofErr w:type="gramEnd"/>
-            <w:r>
-              <w:rPr>
-                <w:rFonts w:ascii="Times New Roman" w:eastAsia="Times New Roman" w:hAnsi="Times New Roman" w:cs="Times New Roman"/>
-                <w:color w:val="1C1917"/>
-                <w:sz w:val="24"/>
-                <w:szCs w:val="24"/>
-              </w:rPr>
-              <w:t xml:space="preserve"> Moodle LMS for a computer science department. Added functionalities like plagiarism checking, animations, social tools, badges.</w:t>
+              <w:t>Customized open source Moodle LMS for a computer science department. Added functionalities like plagiarism checking, animations, social tools, badges.</w:t>
             </w:r>
           </w:p>
         </w:tc>
@@ -6839,25 +6763,7 @@
           <w:sz w:val="24"/>
           <w:szCs w:val="24"/>
         </w:rPr>
-        <w:t xml:space="preserve">The review of related works revealed several best practices and considerations for developing effective e-learning systems. A modular architecture promotes flexibility and customization. </w:t>
-      </w:r>
-      <w:proofErr w:type="gramStart"/>
-      <w:r>
-        <w:rPr>
-          <w:rFonts w:ascii="Times New Roman" w:eastAsia="Times New Roman" w:hAnsi="Times New Roman" w:cs="Times New Roman"/>
-          <w:sz w:val="24"/>
-          <w:szCs w:val="24"/>
-        </w:rPr>
-        <w:t>Open source</w:t>
-      </w:r>
-      <w:proofErr w:type="gramEnd"/>
-      <w:r>
-        <w:rPr>
-          <w:rFonts w:ascii="Times New Roman" w:eastAsia="Times New Roman" w:hAnsi="Times New Roman" w:cs="Times New Roman"/>
-          <w:sz w:val="24"/>
-          <w:szCs w:val="24"/>
-        </w:rPr>
-        <w:t xml:space="preserve"> software reduces costs. Cloud hosting provides scalability. Agile development allows rapid iteration based on user feedback. On the pedagogical front, adaptive learning, multimedia integration, collaboration tools, and gamification can enhance student engagement and outcomes.</w:t>
+        <w:t>The review of related works revealed several best practices and considerations for developing effective e-learning systems. A modular architecture promotes flexibility and customization. Open source software reduces costs. Cloud hosting provides scalability. Agile development allows rapid iteration based on user feedback. On the pedagogical front, adaptive learning, multimedia integration, collaboration tools, and gamification can enhance student engagement and outcomes.</w:t>
       </w:r>
     </w:p>
     <w:p>
@@ -7037,25 +6943,7 @@
           <w:sz w:val="24"/>
           <w:szCs w:val="24"/>
         </w:rPr>
-        <w:t xml:space="preserve">Software Development Life </w:t>
-      </w:r>
-      <w:proofErr w:type="gramStart"/>
-      <w:r>
-        <w:rPr>
-          <w:rFonts w:ascii="Times New Roman" w:hAnsi="Times New Roman" w:cs="Times New Roman"/>
-          <w:sz w:val="24"/>
-          <w:szCs w:val="24"/>
-        </w:rPr>
-        <w:t>Cycle(</w:t>
-      </w:r>
-      <w:proofErr w:type="gramEnd"/>
-      <w:r>
-        <w:rPr>
-          <w:rFonts w:ascii="Times New Roman" w:hAnsi="Times New Roman" w:cs="Times New Roman"/>
-          <w:sz w:val="24"/>
-          <w:szCs w:val="24"/>
-        </w:rPr>
-        <w:t>SDLC) is a systematic procedure for developing software that assures its quality and accuracy. The goal of the SDLC process is to develop high-quality software that fulfills client requirements. The system should be developed within the schedule and budget constraints. SDLC is a step-by-step process that describes how to design, develop, and maintain software. Each stage of the SDLC life cycle has its own set of processes and deliverables that feed into the next. The Software Development Life Cycle, or SDLC, is also known as the Application Development Life Cycle (Techopedia, 2014).</w:t>
+        <w:t>Software Development Life Cycle(SDLC) is a systematic procedure for developing software that assures its quality and accuracy. The goal of the SDLC process is to develop high-quality software that fulfills client requirements. The system should be developed within the schedule and budget constraints. SDLC is a step-by-step process that describes how to design, develop, and maintain software. Each stage of the SDLC life cycle has its own set of processes and deliverables that feed into the next. The Software Development Life Cycle, or SDLC, is also known as the Application Development Life Cycle (Techopedia, 2014).</w:t>
       </w:r>
       <w:r>
         <w:rPr>
@@ -7140,27 +7028,7 @@
           <w:sz w:val="24"/>
           <w:szCs w:val="24"/>
         </w:rPr>
-        <w:t xml:space="preserve">Figure 3.1 Software Development Life </w:t>
-      </w:r>
-      <w:proofErr w:type="gramStart"/>
-      <w:r>
-        <w:rPr>
-          <w:rFonts w:ascii="Times New Roman" w:hAnsi="Times New Roman" w:cs="Times New Roman"/>
-          <w:b/>
-          <w:sz w:val="24"/>
-          <w:szCs w:val="24"/>
-        </w:rPr>
-        <w:t>Cycle(</w:t>
-      </w:r>
-      <w:proofErr w:type="gramEnd"/>
-      <w:r>
-        <w:rPr>
-          <w:rFonts w:ascii="Times New Roman" w:hAnsi="Times New Roman" w:cs="Times New Roman"/>
-          <w:b/>
-          <w:sz w:val="24"/>
-          <w:szCs w:val="24"/>
-        </w:rPr>
-        <w:t>Technopedia, 2014)</w:t>
+        <w:t>Figure 3.1 Software Development Life Cycle(Technopedia, 2014)</w:t>
       </w:r>
     </w:p>
     <w:p>
@@ -15898,25 +15766,7 @@
           <w:sz w:val="24"/>
           <w:szCs w:val="24"/>
         </w:rPr>
-        <w:t xml:space="preserve">Allen, </w:t>
-      </w:r>
-      <w:proofErr w:type="gramStart"/>
-      <w:r>
-        <w:rPr>
-          <w:rFonts w:ascii="Times New Roman" w:eastAsia="Times New Roman" w:hAnsi="Times New Roman" w:cs="Times New Roman"/>
-          <w:sz w:val="24"/>
-          <w:szCs w:val="24"/>
-        </w:rPr>
-        <w:t>I.E.</w:t>
-      </w:r>
-      <w:proofErr w:type="gramEnd"/>
-      <w:r>
-        <w:rPr>
-          <w:rFonts w:ascii="Times New Roman" w:eastAsia="Times New Roman" w:hAnsi="Times New Roman" w:cs="Times New Roman"/>
-          <w:sz w:val="24"/>
-          <w:szCs w:val="24"/>
-        </w:rPr>
-        <w:t xml:space="preserve"> and Seaman, J. (2017). </w:t>
+        <w:t xml:space="preserve">Allen, I.E. and Seaman, J. (2017). </w:t>
       </w:r>
       <w:r>
         <w:rPr>
@@ -16101,25 +15951,7 @@
           <w:sz w:val="24"/>
           <w:szCs w:val="24"/>
         </w:rPr>
-        <w:t xml:space="preserve">: What next for technology-enhanced higher </w:t>
-      </w:r>
-      <w:proofErr w:type="gramStart"/>
-      <w:r>
-        <w:rPr>
-          <w:rFonts w:ascii="Times New Roman" w:eastAsia="Times New Roman" w:hAnsi="Times New Roman" w:cs="Times New Roman"/>
-          <w:sz w:val="24"/>
-          <w:szCs w:val="24"/>
-        </w:rPr>
-        <w:t>education?.</w:t>
-      </w:r>
-      <w:proofErr w:type="gramEnd"/>
-      <w:r>
-        <w:rPr>
-          <w:rFonts w:ascii="Times New Roman" w:eastAsia="Times New Roman" w:hAnsi="Times New Roman" w:cs="Times New Roman"/>
-          <w:sz w:val="24"/>
-          <w:szCs w:val="24"/>
-        </w:rPr>
-        <w:t xml:space="preserve"> Higher Education Policy Institute.</w:t>
+        <w:t>: What next for technology-enhanced higher education?. Higher Education Policy Institute.</w:t>
       </w:r>
     </w:p>
     <w:p>

</xml_diff>